<commit_message>
fix issues with virtual prereqs
</commit_message>
<xml_diff>
--- a/Installing Tanzu Basic.docx
+++ b/Installing Tanzu Basic.docx
@@ -127,15 +127,7 @@
             <w:color w:val="0000FF"/>
             <w:u w:val="single"/>
           </w:rPr>
-          <w:t>https://kuberne</w:t>
-        </w:r>
-        <w:r>
-          <w:rPr>
-            <w:rFonts w:ascii="Calibri" w:eastAsia="Calibri" w:hAnsi="Calibri" w:cs="Calibri"/>
-            <w:color w:val="0000FF"/>
-            <w:u w:val="single"/>
-          </w:rPr>
-          <w:t>tes.io/docs/tasks/tools/install-kubectl/</w:t>
+          <w:t>https://kubernetes.io/docs/tasks/tools/install-kubectl/</w:t>
         </w:r>
       </w:hyperlink>
     </w:p>
@@ -262,16 +254,20 @@
         <w:rPr>
           <w:rFonts w:ascii="Calibri" w:eastAsia="Calibri" w:hAnsi="Calibri" w:cs="Calibri"/>
         </w:rPr>
-        <w:t xml:space="preserve">Install Docker </w:t>
-      </w:r>
-      <w:proofErr w:type="spellStart"/>
-      <w:r>
-        <w:rPr>
-          <w:rFonts w:ascii="Calibri" w:eastAsia="Calibri" w:hAnsi="Calibri" w:cs="Calibri"/>
-        </w:rPr>
-        <w:t>Decktop</w:t>
-      </w:r>
-      <w:proofErr w:type="spellEnd"/>
+        <w:t>Install Docker De</w:t>
+      </w:r>
+      <w:r>
+        <w:rPr>
+          <w:rFonts w:ascii="Calibri" w:eastAsia="Calibri" w:hAnsi="Calibri" w:cs="Calibri"/>
+        </w:rPr>
+        <w:t>s</w:t>
+      </w:r>
+      <w:r>
+        <w:rPr>
+          <w:rFonts w:ascii="Calibri" w:eastAsia="Calibri" w:hAnsi="Calibri" w:cs="Calibri"/>
+        </w:rPr>
+        <w:t>ktop</w:t>
+      </w:r>
     </w:p>
     <w:p>
       <w:pPr>
@@ -313,15 +309,7 @@
             <w:color w:val="0000FF"/>
             <w:u w:val="single"/>
           </w:rPr>
-          <w:t>https://docs.vmware.com/en/VMware-Tanzu-Kubernetes-Grid/1.1/</w:t>
-        </w:r>
-        <w:r>
-          <w:rPr>
-            <w:rFonts w:ascii="Calibri" w:eastAsia="Calibri" w:hAnsi="Calibri" w:cs="Calibri"/>
-            <w:color w:val="0000FF"/>
-            <w:u w:val="single"/>
-          </w:rPr>
-          <w:t>vmware-tanzu-kubernetes-grid-11/GUID-install-tkg-set-up-tkg.html</w:t>
+          <w:t>https://docs.vmware.com/en/VMware-Tanzu-Kubernetes-Grid/1.1/vmware-tanzu-kubernetes-grid-11/GUID-install-tkg-set-up-tkg.html</w:t>
         </w:r>
       </w:hyperlink>
     </w:p>
@@ -361,15 +349,7 @@
             <w:color w:val="0000FF"/>
             <w:u w:val="single"/>
           </w:rPr>
-          <w:t>https://docs.vmware.co</w:t>
-        </w:r>
-        <w:r>
-          <w:rPr>
-            <w:rFonts w:ascii="Calibri" w:eastAsia="Calibri" w:hAnsi="Calibri" w:cs="Calibri"/>
-            <w:color w:val="0000FF"/>
-            <w:u w:val="single"/>
-          </w:rPr>
-          <w:t>m/en/VMware-Tanzu-Kubernetes-Grid/1.2/vmware-tanzu-kubernetes-grid-12/GUID-mgmt-clusters-vsphere.html</w:t>
+          <w:t>https://docs.vmware.com/en/VMware-Tanzu-Kubernetes-Grid/1.2/vmware-tanzu-kubernetes-grid-12/GUID-mgmt-clusters-vsphere.html</w:t>
         </w:r>
       </w:hyperlink>
     </w:p>
@@ -679,13 +659,387 @@
         </w:rPr>
         <w:t xml:space="preserve"> </w:t>
       </w:r>
+    </w:p>
+    <w:p>
+      <w:pPr>
+        <w:pStyle w:val="ListParagraph"/>
+        <w:numPr>
+          <w:ilvl w:val="7"/>
+          <w:numId w:val="1"/>
+        </w:numPr>
+        <w:rPr>
+          <w:rFonts w:ascii="Calibri" w:eastAsia="Calibri" w:hAnsi="Calibri" w:cs="Calibri"/>
+        </w:rPr>
+      </w:pPr>
+      <w:r>
+        <w:rPr>
+          <w:rFonts w:ascii="Calibri" w:eastAsia="Calibri" w:hAnsi="Calibri" w:cs="Calibri"/>
+        </w:rPr>
+        <w:t>- install templates</w:t>
+      </w:r>
+    </w:p>
+    <w:p>
+      <w:pPr>
+        <w:pStyle w:val="ListParagraph"/>
+        <w:numPr>
+          <w:ilvl w:val="7"/>
+          <w:numId w:val="1"/>
+        </w:numPr>
+        <w:rPr>
+          <w:rFonts w:ascii="Calibri" w:eastAsia="Calibri" w:hAnsi="Calibri" w:cs="Calibri"/>
+        </w:rPr>
+      </w:pPr>
+      <w:r>
+        <w:rPr>
+          <w:rFonts w:ascii="Calibri" w:eastAsia="Calibri" w:hAnsi="Calibri" w:cs="Calibri"/>
+        </w:rPr>
+        <w:t>- install TKG with UI (recommended first time)</w:t>
+      </w:r>
+    </w:p>
+    <w:p>
+      <w:pPr>
+        <w:pStyle w:val="ListParagraph"/>
+        <w:numPr>
+          <w:ilvl w:val="7"/>
+          <w:numId w:val="1"/>
+        </w:numPr>
+        <w:rPr>
+          <w:rFonts w:ascii="Calibri" w:eastAsia="Calibri" w:hAnsi="Calibri" w:cs="Calibri"/>
+        </w:rPr>
+      </w:pPr>
+      <w:r>
+        <w:rPr>
+          <w:rFonts w:ascii="Calibri" w:eastAsia="Calibri" w:hAnsi="Calibri" w:cs="Calibri"/>
+        </w:rPr>
+        <w:t xml:space="preserve">          - </w:t>
+      </w:r>
+      <w:hyperlink r:id="rId10" w:history="1">
+        <w:r>
+          <w:rPr>
+            <w:rStyle w:val="Hyperlink"/>
+            <w:rFonts w:ascii="Calibri" w:eastAsia="Calibri" w:hAnsi="Calibri" w:cs="Calibri"/>
+          </w:rPr>
+          <w:t>https://docs.vmware.com/en/VMware-Tanzu-Kubernetes-Grid/1.2/vmware-tanzu-kubernetes-grid-12/GUID-mgmt-clusters-vsphere-ui.html</w:t>
+        </w:r>
+      </w:hyperlink>
+      <w:r>
+        <w:rPr>
+          <w:rFonts w:ascii="Calibri" w:eastAsia="Calibri" w:hAnsi="Calibri" w:cs="Calibri"/>
+        </w:rPr>
+        <w:t xml:space="preserve"> </w:t>
+      </w:r>
+    </w:p>
+    <w:p>
+      <w:pPr>
+        <w:pStyle w:val="ListParagraph"/>
+        <w:numPr>
+          <w:ilvl w:val="7"/>
+          <w:numId w:val="1"/>
+        </w:numPr>
+        <w:rPr>
+          <w:rFonts w:ascii="Calibri" w:eastAsia="Calibri" w:hAnsi="Calibri" w:cs="Calibri"/>
+        </w:rPr>
+      </w:pPr>
+      <w:r>
+        <w:rPr>
+          <w:rFonts w:ascii="Calibri" w:eastAsia="Calibri" w:hAnsi="Calibri" w:cs="Calibri"/>
+        </w:rPr>
+        <w:t xml:space="preserve">          - TKG </w:t>
+      </w:r>
+      <w:proofErr w:type="spellStart"/>
+      <w:r>
+        <w:rPr>
+          <w:rFonts w:ascii="Calibri" w:eastAsia="Calibri" w:hAnsi="Calibri" w:cs="Calibri"/>
+        </w:rPr>
+        <w:t>init</w:t>
+      </w:r>
+      <w:proofErr w:type="spellEnd"/>
+      <w:r>
+        <w:rPr>
+          <w:rFonts w:ascii="Calibri" w:eastAsia="Calibri" w:hAnsi="Calibri" w:cs="Calibri"/>
+        </w:rPr>
+        <w:t xml:space="preserve"> –</w:t>
+      </w:r>
+      <w:proofErr w:type="spellStart"/>
+      <w:r>
+        <w:rPr>
+          <w:rFonts w:ascii="Calibri" w:eastAsia="Calibri" w:hAnsi="Calibri" w:cs="Calibri"/>
+        </w:rPr>
+        <w:t>ui</w:t>
+      </w:r>
+      <w:proofErr w:type="spellEnd"/>
+    </w:p>
+    <w:p>
+      <w:pPr>
+        <w:pStyle w:val="ListParagraph"/>
+        <w:numPr>
+          <w:ilvl w:val="7"/>
+          <w:numId w:val="1"/>
+        </w:numPr>
+        <w:rPr>
+          <w:rFonts w:ascii="Calibri" w:eastAsia="Calibri" w:hAnsi="Calibri" w:cs="Calibri"/>
+        </w:rPr>
+      </w:pPr>
+      <w:r>
+        <w:rPr>
+          <w:rFonts w:ascii="Calibri" w:eastAsia="Calibri" w:hAnsi="Calibri" w:cs="Calibri"/>
+        </w:rPr>
+        <w:t xml:space="preserve">                    - </w:t>
+      </w:r>
+      <w:r>
+        <w:rPr>
+          <w:rFonts w:ascii="Calibri" w:eastAsia="Calibri" w:hAnsi="Calibri" w:cs="Calibri"/>
+          <w:strike/>
+        </w:rPr>
+        <w:t>Note : when I first ran this I had problems with docker not being in the path.  This turns out to was because docker desktop was not running.  I also had to run with Windows containers.  This may have been because I was missing something installed.</w:t>
+      </w:r>
+    </w:p>
+    <w:p>
+      <w:pPr>
+        <w:pStyle w:val="ListParagraph"/>
+        <w:numPr>
+          <w:ilvl w:val="7"/>
+          <w:numId w:val="1"/>
+        </w:numPr>
+        <w:rPr>
+          <w:rFonts w:ascii="Calibri" w:eastAsia="Calibri" w:hAnsi="Calibri" w:cs="Calibri"/>
+        </w:rPr>
+      </w:pPr>
+      <w:r>
+        <w:rPr>
+          <w:rFonts w:ascii="Calibri" w:eastAsia="Calibri" w:hAnsi="Calibri" w:cs="Calibri"/>
+        </w:rPr>
+        <w:lastRenderedPageBreak/>
+        <w:t xml:space="preserve">                  - if you see this when starting docker desktop.  It means you need to install this for </w:t>
+      </w:r>
+      <w:proofErr w:type="spellStart"/>
+      <w:r>
+        <w:rPr>
+          <w:rFonts w:ascii="Calibri" w:eastAsia="Calibri" w:hAnsi="Calibri" w:cs="Calibri"/>
+        </w:rPr>
+        <w:t>linux</w:t>
+      </w:r>
+      <w:proofErr w:type="spellEnd"/>
+      <w:r>
+        <w:rPr>
+          <w:rFonts w:ascii="Calibri" w:eastAsia="Calibri" w:hAnsi="Calibri" w:cs="Calibri"/>
+        </w:rPr>
+        <w:t xml:space="preserve"> containers to work.</w:t>
+      </w:r>
+    </w:p>
+    <w:p>
+      <w:pPr>
+        <w:pStyle w:val="ListParagraph"/>
+        <w:numPr>
+          <w:ilvl w:val="7"/>
+          <w:numId w:val="1"/>
+        </w:numPr>
+        <w:rPr>
+          <w:rFonts w:ascii="Calibri" w:eastAsia="Calibri" w:hAnsi="Calibri" w:cs="Calibri"/>
+        </w:rPr>
+      </w:pPr>
+      <w:r>
+        <w:rPr>
+          <w:rFonts w:ascii="Calibri" w:eastAsia="Calibri" w:hAnsi="Calibri" w:cs="Calibri"/>
+        </w:rPr>
+        <w:drawing>
+          <wp:inline distT="0" distB="0" distL="0" distR="0" wp14:anchorId="5E0FB159" wp14:editId="6183BD54">
+            <wp:extent cx="5943600" cy="2256155"/>
+            <wp:effectExtent l="0" t="0" r="0" b="0"/>
+            <wp:docPr id="1" name="Picture 1"/>
+            <wp:cNvGraphicFramePr>
+              <a:graphicFrameLocks xmlns:a="http://schemas.openxmlformats.org/drawingml/2006/main" noChangeAspect="1"/>
+            </wp:cNvGraphicFramePr>
+            <a:graphic xmlns:a="http://schemas.openxmlformats.org/drawingml/2006/main">
+              <a:graphicData uri="http://schemas.openxmlformats.org/drawingml/2006/picture">
+                <pic:pic xmlns:pic="http://schemas.openxmlformats.org/drawingml/2006/picture">
+                  <pic:nvPicPr>
+                    <pic:cNvPr id="1" name=""/>
+                    <pic:cNvPicPr/>
+                  </pic:nvPicPr>
+                  <pic:blipFill>
+                    <a:blip r:embed="rId11"/>
+                    <a:stretch>
+                      <a:fillRect/>
+                    </a:stretch>
+                  </pic:blipFill>
+                  <pic:spPr>
+                    <a:xfrm>
+                      <a:off x="0" y="0"/>
+                      <a:ext cx="5943600" cy="2256155"/>
+                    </a:xfrm>
+                    <a:prstGeom prst="rect">
+                      <a:avLst/>
+                    </a:prstGeom>
+                  </pic:spPr>
+                </pic:pic>
+              </a:graphicData>
+            </a:graphic>
+          </wp:inline>
+        </w:drawing>
+      </w:r>
+    </w:p>
+    <w:p>
+      <w:pPr>
+        <w:pStyle w:val="ListParagraph"/>
+        <w:numPr>
+          <w:ilvl w:val="0"/>
+          <w:numId w:val="1"/>
+        </w:numPr>
+        <w:rPr>
+          <w:rFonts w:ascii="Calibri" w:eastAsia="Calibri" w:hAnsi="Calibri" w:cs="Calibri"/>
+        </w:rPr>
+      </w:pPr>
+      <w:r>
+        <w:rPr>
+          <w:rFonts w:ascii="Calibri" w:eastAsia="Calibri" w:hAnsi="Calibri" w:cs="Calibri"/>
+        </w:rPr>
+        <w:t xml:space="preserve">Switching to </w:t>
+      </w:r>
+      <w:proofErr w:type="spellStart"/>
+      <w:r>
+        <w:rPr>
+          <w:rFonts w:ascii="Calibri" w:eastAsia="Calibri" w:hAnsi="Calibri" w:cs="Calibri"/>
+        </w:rPr>
+        <w:t>linux</w:t>
+      </w:r>
+      <w:proofErr w:type="spellEnd"/>
+      <w:r>
+        <w:rPr>
+          <w:rFonts w:ascii="Calibri" w:eastAsia="Calibri" w:hAnsi="Calibri" w:cs="Calibri"/>
+        </w:rPr>
+        <w:t xml:space="preserve"> containers throws this error</w:t>
+      </w:r>
+      <w:r>
+        <w:rPr>
+          <w:rFonts w:ascii="Calibri" w:eastAsia="Calibri" w:hAnsi="Calibri" w:cs="Calibri"/>
+        </w:rPr>
+        <w:t xml:space="preserve">.  Which means you forgot to install virtualization platform.   </w:t>
+      </w:r>
+      <w:r>
+        <w:rPr>
+          <w:rFonts w:ascii="Consolas" w:hAnsi="Consolas"/>
+          <w:color w:val="171717"/>
+          <w:sz w:val="21"/>
+          <w:szCs w:val="21"/>
+          <w:shd w:val="clear" w:color="auto" w:fill="FAFAFA"/>
+        </w:rPr>
+        <w:t>dism.exe /online /</w:t>
+      </w:r>
+      <w:r>
+        <w:rPr>
+          <w:rStyle w:val="hljs-pscommand"/>
+          <w:rFonts w:ascii="Consolas" w:hAnsi="Consolas"/>
+          <w:color w:val="0101FD"/>
+          <w:sz w:val="21"/>
+          <w:szCs w:val="21"/>
+          <w:shd w:val="clear" w:color="auto" w:fill="FAFAFA"/>
+        </w:rPr>
+        <w:t>enable-feature</w:t>
+      </w:r>
+      <w:r>
+        <w:rPr>
+          <w:rFonts w:ascii="Consolas" w:hAnsi="Consolas"/>
+          <w:color w:val="171717"/>
+          <w:sz w:val="21"/>
+          <w:szCs w:val="21"/>
+          <w:shd w:val="clear" w:color="auto" w:fill="FAFAFA"/>
+        </w:rPr>
+        <w:t xml:space="preserve"> /</w:t>
+      </w:r>
+      <w:proofErr w:type="spellStart"/>
+      <w:r>
+        <w:rPr>
+          <w:rFonts w:ascii="Consolas" w:hAnsi="Consolas"/>
+          <w:color w:val="171717"/>
+          <w:sz w:val="21"/>
+          <w:szCs w:val="21"/>
+          <w:shd w:val="clear" w:color="auto" w:fill="FAFAFA"/>
+        </w:rPr>
+        <w:t>featurename:VirtualMachinePlatform</w:t>
+      </w:r>
+      <w:proofErr w:type="spellEnd"/>
+      <w:r>
+        <w:rPr>
+          <w:rFonts w:ascii="Consolas" w:hAnsi="Consolas"/>
+          <w:color w:val="171717"/>
+          <w:sz w:val="21"/>
+          <w:szCs w:val="21"/>
+          <w:shd w:val="clear" w:color="auto" w:fill="FAFAFA"/>
+        </w:rPr>
+        <w:t xml:space="preserve"> /all /</w:t>
+      </w:r>
+      <w:proofErr w:type="spellStart"/>
+      <w:r>
+        <w:rPr>
+          <w:rFonts w:ascii="Consolas" w:hAnsi="Consolas"/>
+          <w:color w:val="171717"/>
+          <w:sz w:val="21"/>
+          <w:szCs w:val="21"/>
+          <w:shd w:val="clear" w:color="auto" w:fill="FAFAFA"/>
+        </w:rPr>
+        <w:t>norestart</w:t>
+      </w:r>
       <w:bookmarkStart w:id="0" w:name="_GoBack"/>
       <w:bookmarkEnd w:id="0"/>
+      <w:proofErr w:type="spellEnd"/>
     </w:p>
     <w:p>
       <w:pPr>
         <w:pStyle w:val="ListParagraph"/>
         <w:numPr>
+          <w:ilvl w:val="1"/>
+          <w:numId w:val="1"/>
+        </w:numPr>
+        <w:rPr>
+          <w:rFonts w:ascii="Calibri" w:eastAsia="Calibri" w:hAnsi="Calibri" w:cs="Calibri"/>
+        </w:rPr>
+      </w:pPr>
+      <w:r>
+        <w:rPr>
+          <w:rFonts w:ascii="Calibri" w:eastAsia="Calibri" w:hAnsi="Calibri" w:cs="Calibri"/>
+        </w:rPr>
+        <w:drawing>
+          <wp:inline distT="0" distB="0" distL="0" distR="0" wp14:anchorId="29C3E550" wp14:editId="6FFA1EE2">
+            <wp:extent cx="5943600" cy="2592070"/>
+            <wp:effectExtent l="0" t="0" r="0" b="0"/>
+            <wp:docPr id="2" name="Picture 2"/>
+            <wp:cNvGraphicFramePr>
+              <a:graphicFrameLocks xmlns:a="http://schemas.openxmlformats.org/drawingml/2006/main" noChangeAspect="1"/>
+            </wp:cNvGraphicFramePr>
+            <a:graphic xmlns:a="http://schemas.openxmlformats.org/drawingml/2006/main">
+              <a:graphicData uri="http://schemas.openxmlformats.org/drawingml/2006/picture">
+                <pic:pic xmlns:pic="http://schemas.openxmlformats.org/drawingml/2006/picture">
+                  <pic:nvPicPr>
+                    <pic:cNvPr id="1" name=""/>
+                    <pic:cNvPicPr/>
+                  </pic:nvPicPr>
+                  <pic:blipFill>
+                    <a:blip r:embed="rId12"/>
+                    <a:stretch>
+                      <a:fillRect/>
+                    </a:stretch>
+                  </pic:blipFill>
+                  <pic:spPr>
+                    <a:xfrm>
+                      <a:off x="0" y="0"/>
+                      <a:ext cx="5943600" cy="2592070"/>
+                    </a:xfrm>
+                    <a:prstGeom prst="rect">
+                      <a:avLst/>
+                    </a:prstGeom>
+                  </pic:spPr>
+                </pic:pic>
+              </a:graphicData>
+            </a:graphic>
+          </wp:inline>
+        </w:drawing>
+      </w:r>
+    </w:p>
+    <w:p>
+      <w:pPr>
+        <w:pStyle w:val="ListParagraph"/>
+        <w:numPr>
           <w:ilvl w:val="7"/>
           <w:numId w:val="1"/>
         </w:numPr>
@@ -693,19 +1047,275 @@
           <w:rFonts w:ascii="Calibri" w:eastAsia="Calibri" w:hAnsi="Calibri" w:cs="Calibri"/>
         </w:rPr>
       </w:pPr>
-      <w:r>
-        <w:rPr>
-          <w:rFonts w:ascii="Calibri" w:eastAsia="Calibri" w:hAnsi="Calibri" w:cs="Calibri"/>
-        </w:rPr>
-        <w:t>- install templates</w:t>
-      </w:r>
-    </w:p>
-    <w:p>
-      <w:pPr>
-        <w:rPr>
-          <w:rFonts w:ascii="Calibri" w:eastAsia="Calibri" w:hAnsi="Calibri" w:cs="Calibri"/>
-        </w:rPr>
-      </w:pPr>
+    </w:p>
+    <w:p>
+      <w:pPr>
+        <w:pStyle w:val="ListParagraph"/>
+        <w:numPr>
+          <w:ilvl w:val="7"/>
+          <w:numId w:val="1"/>
+        </w:numPr>
+        <w:rPr>
+          <w:rFonts w:ascii="Calibri" w:eastAsia="Calibri" w:hAnsi="Calibri" w:cs="Calibri"/>
+        </w:rPr>
+      </w:pPr>
+      <w:r>
+        <w:rPr>
+          <w:rFonts w:ascii="Calibri" w:eastAsia="Calibri" w:hAnsi="Calibri" w:cs="Calibri"/>
+        </w:rPr>
+        <w:t xml:space="preserve">          - follow the above doc</w:t>
+      </w:r>
+    </w:p>
+    <w:p>
+      <w:pPr>
+        <w:pStyle w:val="ListParagraph"/>
+        <w:numPr>
+          <w:ilvl w:val="7"/>
+          <w:numId w:val="1"/>
+        </w:numPr>
+        <w:rPr>
+          <w:rFonts w:ascii="Calibri" w:eastAsia="Calibri" w:hAnsi="Calibri" w:cs="Calibri"/>
+        </w:rPr>
+      </w:pPr>
+      <w:r>
+        <w:rPr>
+          <w:rFonts w:ascii="Calibri" w:eastAsia="Calibri" w:hAnsi="Calibri" w:cs="Calibri"/>
+        </w:rPr>
+        <w:t xml:space="preserve">          - command line is created as an example</w:t>
+      </w:r>
+    </w:p>
+    <w:p>
+      <w:pPr>
+        <w:pStyle w:val="ListParagraph"/>
+        <w:numPr>
+          <w:ilvl w:val="7"/>
+          <w:numId w:val="1"/>
+        </w:numPr>
+        <w:rPr>
+          <w:rFonts w:ascii="Calibri" w:eastAsia="Calibri" w:hAnsi="Calibri" w:cs="Calibri"/>
+        </w:rPr>
+      </w:pPr>
+      <w:r>
+        <w:rPr>
+          <w:rFonts w:ascii="Calibri" w:eastAsia="Calibri" w:hAnsi="Calibri" w:cs="Calibri"/>
+        </w:rPr>
+        <w:t xml:space="preserve">                  -</w:t>
+      </w:r>
+      <w:proofErr w:type="spellStart"/>
+      <w:r>
+        <w:rPr>
+          <w:rFonts w:ascii="Calibri" w:eastAsia="Calibri" w:hAnsi="Calibri" w:cs="Calibri"/>
+        </w:rPr>
+        <w:t>tkg</w:t>
+      </w:r>
+      <w:proofErr w:type="spellEnd"/>
+      <w:r>
+        <w:rPr>
+          <w:rFonts w:ascii="Calibri" w:eastAsia="Calibri" w:hAnsi="Calibri" w:cs="Calibri"/>
+        </w:rPr>
+        <w:t xml:space="preserve"> </w:t>
+      </w:r>
+      <w:proofErr w:type="spellStart"/>
+      <w:r>
+        <w:rPr>
+          <w:rFonts w:ascii="Calibri" w:eastAsia="Calibri" w:hAnsi="Calibri" w:cs="Calibri"/>
+        </w:rPr>
+        <w:t>init</w:t>
+      </w:r>
+      <w:proofErr w:type="spellEnd"/>
+      <w:r>
+        <w:rPr>
+          <w:rFonts w:ascii="Calibri" w:eastAsia="Calibri" w:hAnsi="Calibri" w:cs="Calibri"/>
+        </w:rPr>
+        <w:t xml:space="preserve"> -</w:t>
+      </w:r>
+      <w:proofErr w:type="spellStart"/>
+      <w:r>
+        <w:rPr>
+          <w:rFonts w:ascii="Calibri" w:eastAsia="Calibri" w:hAnsi="Calibri" w:cs="Calibri"/>
+        </w:rPr>
+        <w:t>i</w:t>
+      </w:r>
+      <w:proofErr w:type="spellEnd"/>
+      <w:r>
+        <w:rPr>
+          <w:rFonts w:ascii="Calibri" w:eastAsia="Calibri" w:hAnsi="Calibri" w:cs="Calibri"/>
+        </w:rPr>
+        <w:t xml:space="preserve"> </w:t>
+      </w:r>
+      <w:proofErr w:type="spellStart"/>
+      <w:r>
+        <w:rPr>
+          <w:rFonts w:ascii="Calibri" w:eastAsia="Calibri" w:hAnsi="Calibri" w:cs="Calibri"/>
+        </w:rPr>
+        <w:t>vsphere</w:t>
+      </w:r>
+      <w:proofErr w:type="spellEnd"/>
+      <w:r>
+        <w:rPr>
+          <w:rFonts w:ascii="Calibri" w:eastAsia="Calibri" w:hAnsi="Calibri" w:cs="Calibri"/>
+        </w:rPr>
+        <w:t xml:space="preserve"> --</w:t>
+      </w:r>
+      <w:proofErr w:type="spellStart"/>
+      <w:r>
+        <w:rPr>
+          <w:rFonts w:ascii="Calibri" w:eastAsia="Calibri" w:hAnsi="Calibri" w:cs="Calibri"/>
+        </w:rPr>
+        <w:t>vsphere</w:t>
+      </w:r>
+      <w:proofErr w:type="spellEnd"/>
+      <w:r>
+        <w:rPr>
+          <w:rFonts w:ascii="Calibri" w:eastAsia="Calibri" w:hAnsi="Calibri" w:cs="Calibri"/>
+        </w:rPr>
+        <w:t>-</w:t>
+      </w:r>
+      <w:proofErr w:type="spellStart"/>
+      <w:r>
+        <w:rPr>
+          <w:rFonts w:ascii="Calibri" w:eastAsia="Calibri" w:hAnsi="Calibri" w:cs="Calibri"/>
+        </w:rPr>
+        <w:t>controlplane</w:t>
+      </w:r>
+      <w:proofErr w:type="spellEnd"/>
+      <w:r>
+        <w:rPr>
+          <w:rFonts w:ascii="Calibri" w:eastAsia="Calibri" w:hAnsi="Calibri" w:cs="Calibri"/>
+        </w:rPr>
+        <w:t xml:space="preserve">-endpoint </w:t>
+      </w:r>
+      <w:proofErr w:type="spellStart"/>
+      <w:r>
+        <w:rPr>
+          <w:rFonts w:ascii="Calibri" w:eastAsia="Calibri" w:hAnsi="Calibri" w:cs="Calibri"/>
+        </w:rPr>
+        <w:t>aaa.bbb.ccc.ddd</w:t>
+      </w:r>
+      <w:proofErr w:type="spellEnd"/>
+      <w:r>
+        <w:rPr>
+          <w:rFonts w:ascii="Calibri" w:eastAsia="Calibri" w:hAnsi="Calibri" w:cs="Calibri"/>
+        </w:rPr>
+        <w:t xml:space="preserve"> -p prod --</w:t>
+      </w:r>
+      <w:proofErr w:type="spellStart"/>
+      <w:r>
+        <w:rPr>
+          <w:rFonts w:ascii="Calibri" w:eastAsia="Calibri" w:hAnsi="Calibri" w:cs="Calibri"/>
+        </w:rPr>
+        <w:t>ceip</w:t>
+      </w:r>
+      <w:proofErr w:type="spellEnd"/>
+      <w:r>
+        <w:rPr>
+          <w:rFonts w:ascii="Calibri" w:eastAsia="Calibri" w:hAnsi="Calibri" w:cs="Calibri"/>
+        </w:rPr>
+        <w:t>-participation false --name kw-</w:t>
+      </w:r>
+      <w:proofErr w:type="spellStart"/>
+      <w:r>
+        <w:rPr>
+          <w:rFonts w:ascii="Calibri" w:eastAsia="Calibri" w:hAnsi="Calibri" w:cs="Calibri"/>
+        </w:rPr>
+        <w:t>tkgmanagment</w:t>
+      </w:r>
+      <w:proofErr w:type="spellEnd"/>
+      <w:r>
+        <w:rPr>
+          <w:rFonts w:ascii="Calibri" w:eastAsia="Calibri" w:hAnsi="Calibri" w:cs="Calibri"/>
+        </w:rPr>
+        <w:t xml:space="preserve"> --</w:t>
+      </w:r>
+      <w:proofErr w:type="spellStart"/>
+      <w:r>
+        <w:rPr>
+          <w:rFonts w:ascii="Calibri" w:eastAsia="Calibri" w:hAnsi="Calibri" w:cs="Calibri"/>
+        </w:rPr>
+        <w:t>cni</w:t>
+      </w:r>
+      <w:proofErr w:type="spellEnd"/>
+      <w:r>
+        <w:rPr>
+          <w:rFonts w:ascii="Calibri" w:eastAsia="Calibri" w:hAnsi="Calibri" w:cs="Calibri"/>
+        </w:rPr>
+        <w:t xml:space="preserve"> </w:t>
+      </w:r>
+      <w:proofErr w:type="spellStart"/>
+      <w:r>
+        <w:rPr>
+          <w:rFonts w:ascii="Calibri" w:eastAsia="Calibri" w:hAnsi="Calibri" w:cs="Calibri"/>
+        </w:rPr>
+        <w:t>antrea</w:t>
+      </w:r>
+      <w:proofErr w:type="spellEnd"/>
+      <w:r>
+        <w:rPr>
+          <w:rFonts w:ascii="Calibri" w:eastAsia="Calibri" w:hAnsi="Calibri" w:cs="Calibri"/>
+        </w:rPr>
+        <w:t xml:space="preserve"> -v 6</w:t>
+      </w:r>
+    </w:p>
+    <w:p>
+      <w:pPr>
+        <w:rPr>
+          <w:rFonts w:ascii="Calibri" w:eastAsia="Calibri" w:hAnsi="Calibri" w:cs="Calibri"/>
+        </w:rPr>
+      </w:pPr>
+    </w:p>
+    <w:p>
+      <w:pPr>
+        <w:rPr>
+          <w:rFonts w:ascii="Calibri" w:eastAsia="Calibri" w:hAnsi="Calibri" w:cs="Calibri"/>
+        </w:rPr>
+      </w:pPr>
+    </w:p>
+    <w:p>
+      <w:pPr>
+        <w:rPr>
+          <w:rFonts w:ascii="Calibri" w:eastAsia="Calibri" w:hAnsi="Calibri" w:cs="Calibri"/>
+        </w:rPr>
+      </w:pPr>
+      <w:r>
+        <w:rPr>
+          <w:rFonts w:ascii="Calibri" w:eastAsia="Calibri" w:hAnsi="Calibri" w:cs="Calibri"/>
+        </w:rPr>
+        <w:t xml:space="preserve">Error: </w:t>
+      </w:r>
+      <w:r>
+        <w:rPr>
+          <w:rFonts w:ascii="Calibri" w:eastAsia="Calibri" w:hAnsi="Calibri" w:cs="Calibri"/>
+        </w:rPr>
+        <w:t>[1222 18:07:03.73120]: init.go:78] unable to set up management cluster, : unable to create bootstrap cluster: failed to create kind cluster tkg-kind-bvh7nv3sr0vh3o5rtut0: failed to pull image "</w:t>
+      </w:r>
+      <w:proofErr w:type="spellStart"/>
+      <w:r>
+        <w:rPr>
+          <w:rFonts w:ascii="Calibri" w:eastAsia="Calibri" w:hAnsi="Calibri" w:cs="Calibri"/>
+        </w:rPr>
+        <w:t>registry.tkg.vmware.run</w:t>
+      </w:r>
+      <w:proofErr w:type="spellEnd"/>
+      <w:r>
+        <w:rPr>
+          <w:rFonts w:ascii="Calibri" w:eastAsia="Calibri" w:hAnsi="Calibri" w:cs="Calibri"/>
+        </w:rPr>
+        <w:t xml:space="preserve">/kind/node:v1.19.3_vmware.1": command "docker pull </w:t>
+      </w:r>
+      <w:proofErr w:type="spellStart"/>
+      <w:r>
+        <w:rPr>
+          <w:rFonts w:ascii="Calibri" w:eastAsia="Calibri" w:hAnsi="Calibri" w:cs="Calibri"/>
+        </w:rPr>
+        <w:t>registry.tkg.vmware.run</w:t>
+      </w:r>
+      <w:proofErr w:type="spellEnd"/>
+      <w:r>
+        <w:rPr>
+          <w:rFonts w:ascii="Calibri" w:eastAsia="Calibri" w:hAnsi="Calibri" w:cs="Calibri"/>
+        </w:rPr>
+        <w:t>/kind/node:v1.19.3_vmware.1" failed with error: exit status 1</w:t>
+      </w:r>
     </w:p>
     <w:p>
       <w:pPr>
@@ -1255,6 +1865,11 @@
       <w:shd w:val="clear" w:color="auto" w:fill="E1DFDD"/>
     </w:rPr>
   </w:style>
+  <w:style w:type="character" w:customStyle="1" w:styleId="hljs-pscommand">
+    <w:name w:val="hljs-pscommand"/>
+    <w:basedOn w:val="DefaultParagraphFont"/>
+    <w:rsid w:val="00B82B6A"/>
+  </w:style>
 </w:styles>
 </file>
 

</xml_diff>